<commit_message>
Further update to GDD 92% complete
</commit_message>
<xml_diff>
--- a/TeamDocs/WordDocs/Game design document.docx
+++ b/TeamDocs/WordDocs/Game design document.docx
@@ -4464,21 +4464,7 @@
           <w:b/>
           <w:sz w:val="40"/>
         </w:rPr>
-        <w:t xml:space="preserve"> </w:t>
-      </w:r>
-      <w:r>
-        <w:rPr>
-          <w:b/>
-          <w:sz w:val="40"/>
-        </w:rPr>
-        <w:t>cannot</w:t>
-      </w:r>
-      <w:r>
-        <w:rPr>
-          <w:b/>
-          <w:sz w:val="40"/>
-        </w:rPr>
-        <w:t xml:space="preserve"> be shown in this document at this time</w:t>
+        <w:t xml:space="preserve"> cannot be shown in this document at this time</w:t>
       </w:r>
     </w:p>
     <w:p>
@@ -14461,9 +14447,15 @@
     <w:p>
       <w:pPr>
         <w:pStyle w:val="Heading2"/>
-      </w:pPr>
-      <w:r>
-        <w:tab/>
+        <w:rPr>
+          <w:sz w:val="40"/>
+        </w:rPr>
+      </w:pPr>
+      <w:r>
+        <w:rPr>
+          <w:sz w:val="40"/>
+        </w:rPr>
+        <w:t>5.</w:t>
       </w:r>
       <w:r>
         <w:rPr>
@@ -14482,15 +14474,75 @@
       <w:pPr>
         <w:rPr>
           <w:sz w:val="28"/>
-          <w:szCs w:val="28"/>
-        </w:rPr>
-      </w:pPr>
-      <w:r>
-        <w:rPr>
-          <w:sz w:val="28"/>
-          <w:szCs w:val="28"/>
-        </w:rPr>
-        <w:t>Additional enemy bios:</w:t>
+        </w:rPr>
+      </w:pPr>
+      <w:r>
+        <w:rPr>
+          <w:sz w:val="28"/>
+        </w:rPr>
+        <w:t>In this section we will discuss the features and additions to the game</w:t>
+      </w:r>
+      <w:r>
+        <w:rPr>
+          <w:sz w:val="28"/>
+        </w:rPr>
+        <w:t xml:space="preserve"> that </w:t>
+      </w:r>
+      <w:r>
+        <w:rPr>
+          <w:sz w:val="28"/>
+        </w:rPr>
+        <w:t>did not make the initial game design but may be planned for future updates.</w:t>
+      </w:r>
+    </w:p>
+    <w:p>
+      <w:pPr>
+        <w:rPr>
+          <w:sz w:val="28"/>
+          <w:szCs w:val="28"/>
+        </w:rPr>
+      </w:pPr>
+      <w:r>
+        <w:rPr>
+          <w:sz w:val="28"/>
+          <w:szCs w:val="28"/>
+        </w:rPr>
+        <w:t xml:space="preserve">6 </w:t>
+      </w:r>
+      <w:r>
+        <w:rPr>
+          <w:sz w:val="28"/>
+          <w:szCs w:val="28"/>
+        </w:rPr>
+        <w:t>Additional enem</w:t>
+      </w:r>
+      <w:r>
+        <w:rPr>
+          <w:sz w:val="28"/>
+          <w:szCs w:val="28"/>
+        </w:rPr>
+        <w:t>ies</w:t>
+      </w:r>
+      <w:r>
+        <w:rPr>
+          <w:sz w:val="28"/>
+          <w:szCs w:val="28"/>
+        </w:rPr>
+        <w:t>:</w:t>
+      </w:r>
+      <w:r>
+        <w:rPr>
+          <w:sz w:val="28"/>
+          <w:szCs w:val="28"/>
+        </w:rPr>
+        <w:t xml:space="preserve"> these additional enemies do not yet have their exact functions or purposes decided however their initial concept and story background </w:t>
+      </w:r>
+      <w:r>
+        <w:rPr>
+          <w:sz w:val="28"/>
+          <w:szCs w:val="28"/>
+        </w:rPr>
+        <w:t>have warranted possible inclusion in future updates of the game</w:t>
       </w:r>
     </w:p>
     <w:p>
@@ -14650,7 +14702,16 @@
           <w:sz w:val="28"/>
           <w:szCs w:val="28"/>
         </w:rPr>
-        <w:t xml:space="preserve"> Not enough data from the prototype patrollers could be extracted before they fell victim to their fragile bodies, so for the next version of Patrollers we equipped them with the very same bounce helms used for Navigators and improved their flight capabilities; so now their survivability has greatly increased in any environment! (still not suited for actual combat, but we’ll see about that in the final version of this series…)</w:t>
+        <w:t xml:space="preserve"> Not enough data from the prototype patrollers could be extracted before they fell victim to their fragile bodies, so for the next version of Patrollers we equipped them with the very same bounce helms </w:t>
+      </w:r>
+      <w:r>
+        <w:rPr>
+          <w:color w:val="000000" w:themeColor="text1"/>
+          <w:sz w:val="28"/>
+          <w:szCs w:val="28"/>
+        </w:rPr>
+        <w:lastRenderedPageBreak/>
+        <w:t>used for Navigators and improved their flight capabilities; so now their survivability has greatly increased in any environment! (still not suited for actual combat, but we’ll see about that in the final version of this series…)</w:t>
       </w:r>
     </w:p>
     <w:p>
@@ -14673,7 +14734,6 @@
           <w:sz w:val="28"/>
           <w:szCs w:val="28"/>
         </w:rPr>
-        <w:lastRenderedPageBreak/>
         <w:t>Heavy Mag Patroller:</w:t>
       </w:r>
       <w:r>
@@ -14910,18 +14970,40 @@
     </w:p>
     <w:p>
       <w:pPr>
-        <w:rPr>
-          <w:szCs w:val="28"/>
-        </w:rPr>
-      </w:pPr>
+        <w:pStyle w:val="ListParagraph"/>
+        <w:rPr>
+          <w:b/>
+          <w:color w:val="000000" w:themeColor="text1"/>
+          <w:sz w:val="28"/>
+          <w:szCs w:val="28"/>
+        </w:rPr>
+      </w:pPr>
+    </w:p>
+    <w:p>
+      <w:pPr>
+        <w:pStyle w:val="ListParagraph"/>
+        <w:rPr>
+          <w:color w:val="000000" w:themeColor="text1"/>
+          <w:sz w:val="28"/>
+          <w:szCs w:val="28"/>
+        </w:rPr>
+      </w:pPr>
+      <w:r>
+        <w:rPr>
+          <w:b/>
+          <w:color w:val="000000" w:themeColor="text1"/>
+          <w:sz w:val="28"/>
+          <w:szCs w:val="28"/>
+        </w:rPr>
+        <w:t xml:space="preserve">Subterranean Level Camera: </w:t>
+      </w:r>
       <w:bookmarkStart w:id="0" w:name="_GoBack"/>
       <w:bookmarkEnd w:id="0"/>
     </w:p>
     <w:p>
       <w:pPr>
-        <w:jc w:val="center"/>
-        <w:rPr>
-          <w:sz w:val="96"/>
+        <w:rPr>
+          <w:szCs w:val="28"/>
         </w:rPr>
       </w:pPr>
     </w:p>
@@ -14935,91 +15017,11 @@
     </w:p>
     <w:p>
       <w:pPr>
-        <w:jc w:val="center"/>
-        <w:rPr>
-          <w:sz w:val="96"/>
-        </w:rPr>
-      </w:pPr>
-    </w:p>
-    <w:p>
-      <w:pPr>
-        <w:jc w:val="center"/>
-        <w:rPr>
-          <w:sz w:val="96"/>
-        </w:rPr>
-      </w:pPr>
-    </w:p>
-    <w:p>
-      <w:pPr>
-        <w:jc w:val="center"/>
-        <w:rPr>
-          <w:sz w:val="96"/>
-        </w:rPr>
-      </w:pPr>
-    </w:p>
-    <w:p>
-      <w:pPr>
-        <w:jc w:val="center"/>
-        <w:rPr>
-          <w:sz w:val="96"/>
-        </w:rPr>
-      </w:pPr>
-    </w:p>
-    <w:p>
-      <w:pPr>
-        <w:jc w:val="center"/>
-        <w:rPr>
-          <w:sz w:val="96"/>
-        </w:rPr>
-      </w:pPr>
-    </w:p>
-    <w:p>
-      <w:pPr>
-        <w:jc w:val="center"/>
-        <w:rPr>
-          <w:sz w:val="96"/>
-        </w:rPr>
-      </w:pPr>
-    </w:p>
-    <w:p>
-      <w:pPr>
-        <w:rPr>
-          <w:sz w:val="28"/>
-          <w:szCs w:val="28"/>
-        </w:rPr>
-      </w:pPr>
-    </w:p>
-    <w:p>
-      <w:pPr>
-        <w:rPr>
-          <w:b/>
-          <w:sz w:val="28"/>
-          <w:szCs w:val="28"/>
-        </w:rPr>
-      </w:pPr>
-    </w:p>
-    <w:p>
-      <w:pPr>
-        <w:jc w:val="center"/>
         <w:rPr>
           <w:szCs w:val="28"/>
           <w:u w:val="single"/>
         </w:rPr>
       </w:pPr>
-      <w:r>
-        <w:rPr>
-          <w:szCs w:val="28"/>
-          <w:u w:val="single"/>
-        </w:rPr>
-        <w:t xml:space="preserve"> </w:t>
-      </w:r>
-      <w:r>
-        <w:rPr>
-          <w:szCs w:val="28"/>
-          <w:u w:val="single"/>
-        </w:rPr>
-        <w:t>[End of Enemy Bios]</w:t>
-      </w:r>
     </w:p>
     <w:sectPr>
       <w:headerReference w:type="even" r:id="rId26"/>

</xml_diff>